<commit_message>
LAB 8 started - NW
</commit_message>
<xml_diff>
--- a/GeometryProcessing/Report.docx
+++ b/GeometryProcessing/Report.docx
@@ -2,11 +2,11 @@
 <file path=word/document.xml><?xml version="1.0" encoding="utf-8"?>
 <w:document xmlns:wpc="http://schemas.microsoft.com/office/word/2010/wordprocessingCanvas" xmlns:cx="http://schemas.microsoft.com/office/drawing/2014/chartex" xmlns:cx1="http://schemas.microsoft.com/office/drawing/2015/9/8/chartex" xmlns:cx2="http://schemas.microsoft.com/office/drawing/2015/10/21/chartex" xmlns:cx3="http://schemas.microsoft.com/office/drawing/2016/5/9/chartex" xmlns:cx4="http://schemas.microsoft.com/office/drawing/2016/5/10/chartex" xmlns:cx5="http://schemas.microsoft.com/office/drawing/2016/5/11/chartex" xmlns:cx6="http://schemas.microsoft.com/office/drawing/2016/5/12/chartex" xmlns:cx7="http://schemas.microsoft.com/office/drawing/2016/5/13/chartex" xmlns:cx8="http://schemas.microsoft.com/office/drawing/2016/5/14/chartex" xmlns:mc="http://schemas.openxmlformats.org/markup-compatibility/2006" xmlns:aink="http://schemas.microsoft.com/office/drawing/2016/ink" xmlns:am3d="http://schemas.microsoft.com/office/drawing/2017/model3d" xmlns:o="urn:schemas-microsoft-com:office:office" xmlns:r="http://schemas.openxmlformats.org/officeDocument/2006/relationships" xmlns:m="http://schemas.openxmlformats.org/officeDocument/2006/math" xmlns:v="urn:schemas-microsoft-com:vml" xmlns:wp14="http://schemas.microsoft.com/office/word/2010/wordprocessingDrawing" xmlns:wp="http://schemas.openxmlformats.org/drawingml/2006/wordprocessingDrawing" xmlns:w10="urn:schemas-microsoft-com:office:word" xmlns:w="http://schemas.openxmlformats.org/wordprocessingml/2006/main" xmlns:w14="http://schemas.microsoft.com/office/word/2010/wordml" xmlns:w15="http://schemas.microsoft.com/office/word/2012/wordml" xmlns:w16cex="http://schemas.microsoft.com/office/word/2018/wordml/cex" xmlns:w16cid="http://schemas.microsoft.com/office/word/2016/wordml/cid" xmlns:w16="http://schemas.microsoft.com/office/word/2018/wordml" xmlns:w16se="http://schemas.microsoft.com/office/word/2015/wordml/symex" xmlns:wpg="http://schemas.microsoft.com/office/word/2010/wordprocessingGroup" xmlns:wpi="http://schemas.microsoft.com/office/word/2010/wordprocessingInk" xmlns:wne="http://schemas.microsoft.com/office/word/2006/wordml" xmlns:wps="http://schemas.microsoft.com/office/word/2010/wordprocessingShape" mc:Ignorable="w14 w15 w16se w16cid w16 w16cex wp14">
   <w:body>
-    <w:bookmarkStart w:id="0" w:name="_Toc321147149" w:displacedByCustomXml="next"/>
-    <w:bookmarkStart w:id="1" w:name="_Toc318188227" w:displacedByCustomXml="next"/>
+    <w:bookmarkStart w:id="0" w:name="_Toc321147011" w:displacedByCustomXml="next"/>
+    <w:bookmarkStart w:id="1" w:name="_Toc318189312" w:displacedByCustomXml="next"/>
     <w:bookmarkStart w:id="2" w:name="_Toc318188327" w:displacedByCustomXml="next"/>
-    <w:bookmarkStart w:id="3" w:name="_Toc318189312" w:displacedByCustomXml="next"/>
-    <w:bookmarkStart w:id="4" w:name="_Toc321147011" w:displacedByCustomXml="next"/>
+    <w:bookmarkStart w:id="3" w:name="_Toc318188227" w:displacedByCustomXml="next"/>
+    <w:bookmarkStart w:id="4" w:name="_Toc321147149" w:displacedByCustomXml="next"/>
     <w:sdt>
       <w:sdtPr>
         <w:rPr>
@@ -605,13 +605,11 @@
             </w:pPr>
             <w:r>
               <w:rPr>
-                <w:b w:val="0"/>
-                <w:bCs w:val="0"/>
                 <w:noProof/>
                 <w:lang w:val="en-GB"/>
               </w:rPr>
               <w:drawing>
-                <wp:inline distT="0" distB="0" distL="0" distR="0" wp14:anchorId="33790E62" wp14:editId="709717D0">
+                <wp:inline distT="0" distB="0" distL="0" distR="0" wp14:anchorId="33790E62" wp14:editId="51774F64">
                   <wp:extent cx="1800000" cy="1800000"/>
                   <wp:effectExtent l="0" t="0" r="0" b="0"/>
                   <wp:docPr id="4" name="Graphic 4"/>
@@ -625,7 +623,7 @@
                           <pic:cNvPr id="4" name="poly1.svg"/>
                           <pic:cNvPicPr/>
                         </pic:nvPicPr>
-                        <pic:blipFill>
+                        <pic:blipFill rotWithShape="1">
                           <a:blip r:embed="rId11">
                             <a:extLst>
                               <a:ext uri="{96DAC541-7B7A-43D3-8B79-37D633B846F1}">
@@ -633,11 +631,10 @@
                               </a:ext>
                             </a:extLst>
                           </a:blip>
-                          <a:stretch>
-                            <a:fillRect/>
-                          </a:stretch>
+                          <a:srcRect t="65491" r="65491"/>
+                          <a:stretch/>
                         </pic:blipFill>
-                        <pic:spPr>
+                        <pic:spPr bwMode="auto">
                           <a:xfrm>
                             <a:off x="0" y="0"/>
                             <a:ext cx="1800000" cy="1800000"/>
@@ -645,6 +642,14 @@
                           <a:prstGeom prst="rect">
                             <a:avLst/>
                           </a:prstGeom>
+                          <a:ln>
+                            <a:noFill/>
+                          </a:ln>
+                          <a:extLst>
+                            <a:ext uri="{53640926-AAD7-44D8-BBD7-CCE9431645EC}">
+                              <a14:shadowObscured xmlns:a14="http://schemas.microsoft.com/office/drawing/2010/main"/>
+                            </a:ext>
+                          </a:extLst>
                         </pic:spPr>
                       </pic:pic>
                     </a:graphicData>
@@ -654,14 +659,12 @@
             </w:r>
             <w:r>
               <w:rPr>
-                <w:b w:val="0"/>
-                <w:bCs w:val="0"/>
                 <w:noProof/>
                 <w:lang w:val="en-GB"/>
               </w:rPr>
               <w:drawing>
-                <wp:inline distT="0" distB="0" distL="0" distR="0" wp14:anchorId="7FBE57FF" wp14:editId="41BC5D2E">
-                  <wp:extent cx="1527810" cy="1527810"/>
+                <wp:inline distT="0" distB="0" distL="0" distR="0" wp14:anchorId="7FBE57FF" wp14:editId="78273725">
+                  <wp:extent cx="1800000" cy="1800000"/>
                   <wp:effectExtent l="0" t="0" r="0" b="0"/>
                   <wp:docPr id="5" name="Graphic 5"/>
                   <wp:cNvGraphicFramePr>
@@ -674,7 +677,7 @@
                           <pic:cNvPr id="5" name="poly2.svg"/>
                           <pic:cNvPicPr/>
                         </pic:nvPicPr>
-                        <pic:blipFill>
+                        <pic:blipFill rotWithShape="1">
                           <a:blip r:embed="rId13">
                             <a:extLst>
                               <a:ext uri="{96DAC541-7B7A-43D3-8B79-37D633B846F1}">
@@ -682,18 +685,25 @@
                               </a:ext>
                             </a:extLst>
                           </a:blip>
-                          <a:stretch>
-                            <a:fillRect/>
-                          </a:stretch>
+                          <a:srcRect t="63591" r="63591"/>
+                          <a:stretch/>
                         </pic:blipFill>
-                        <pic:spPr>
+                        <pic:spPr bwMode="auto">
                           <a:xfrm>
                             <a:off x="0" y="0"/>
-                            <a:ext cx="1527810" cy="1527810"/>
+                            <a:ext cx="1800000" cy="1800000"/>
                           </a:xfrm>
                           <a:prstGeom prst="rect">
                             <a:avLst/>
                           </a:prstGeom>
+                          <a:ln>
+                            <a:noFill/>
+                          </a:ln>
+                          <a:extLst>
+                            <a:ext uri="{53640926-AAD7-44D8-BBD7-CCE9431645EC}">
+                              <a14:shadowObscured xmlns:a14="http://schemas.microsoft.com/office/drawing/2010/main"/>
+                            </a:ext>
+                          </a:extLst>
                         </pic:spPr>
                       </pic:pic>
                     </a:graphicData>
@@ -709,13 +719,17 @@
           </w:tcPr>
           <w:p>
             <w:pPr>
-              <w:pStyle w:val="Heading3"/>
-              <w:outlineLvl w:val="2"/>
               <w:cnfStyle w:val="000000100000" w:firstRow="0" w:lastRow="0" w:firstColumn="0" w:lastColumn="0" w:oddVBand="0" w:evenVBand="0" w:oddHBand="1" w:evenHBand="0" w:firstRowFirstColumn="0" w:firstRowLastColumn="0" w:lastRowFirstColumn="0" w:lastRowLastColumn="0"/>
               <w:rPr>
                 <w:lang w:val="en-GB"/>
               </w:rPr>
             </w:pPr>
+            <w:r>
+              <w:rPr>
+                <w:lang w:val="en-GB"/>
+              </w:rPr>
+              <w:t>Showing Polygon clipping using the Sutherland algorithm</w:t>
+            </w:r>
           </w:p>
         </w:tc>
       </w:tr>
@@ -924,33 +938,6 @@
         <w:tc>
           <w:tcPr>
             <w:cnfStyle w:val="001000000000" w:firstRow="0" w:lastRow="0" w:firstColumn="1" w:lastColumn="0" w:oddVBand="0" w:evenVBand="0" w:oddHBand="0" w:evenHBand="0" w:firstRowFirstColumn="0" w:firstRowLastColumn="0" w:lastRowFirstColumn="0" w:lastRowLastColumn="0"/>
-            <w:tcW w:w="8630" w:type="dxa"/>
-            <w:gridSpan w:val="2"/>
-          </w:tcPr>
-          <w:p>
-            <w:pPr>
-              <w:pStyle w:val="Heading3"/>
-              <w:rPr>
-                <w:lang w:val="en-GB"/>
-              </w:rPr>
-            </w:pPr>
-            <w:r>
-              <w:rPr>
-                <w:lang w:val="en-GB"/>
-              </w:rPr>
-              <w:lastRenderedPageBreak/>
-              <w:t>Power Diagram</w:t>
-            </w:r>
-          </w:p>
-        </w:tc>
-      </w:tr>
-      <w:tr>
-        <w:trPr>
-          <w:cnfStyle w:val="000000100000" w:firstRow="0" w:lastRow="0" w:firstColumn="0" w:lastColumn="0" w:oddVBand="0" w:evenVBand="0" w:oddHBand="1" w:evenHBand="0" w:firstRowFirstColumn="0" w:firstRowLastColumn="0" w:lastRowFirstColumn="0" w:lastRowLastColumn="0"/>
-        </w:trPr>
-        <w:tc>
-          <w:tcPr>
-            <w:cnfStyle w:val="001000000000" w:firstRow="0" w:lastRow="0" w:firstColumn="1" w:lastColumn="0" w:oddVBand="0" w:evenVBand="0" w:oddHBand="0" w:evenHBand="0" w:firstRowFirstColumn="0" w:firstRowLastColumn="0" w:lastRowFirstColumn="0" w:lastRowLastColumn="0"/>
             <w:tcW w:w="3397" w:type="dxa"/>
           </w:tcPr>
           <w:p>
@@ -959,6 +946,7 @@
               <w:rPr>
                 <w:i/>
                 <w:iCs/>
+                <w:noProof/>
                 <w:lang w:val="en-GB"/>
               </w:rPr>
             </w:pPr>
@@ -969,11 +957,12 @@
                 <w:noProof/>
                 <w:lang w:val="en-GB"/>
               </w:rPr>
+              <w:lastRenderedPageBreak/>
               <w:drawing>
-                <wp:inline distT="0" distB="0" distL="0" distR="0" wp14:anchorId="7948CE55" wp14:editId="73806BD8">
+                <wp:inline distT="0" distB="0" distL="0" distR="0" wp14:anchorId="4AA08533" wp14:editId="0B22CF4C">
                   <wp:extent cx="1800000" cy="1800000"/>
                   <wp:effectExtent l="0" t="0" r="0" b="0"/>
-                  <wp:docPr id="2" name="Graphic 2"/>
+                  <wp:docPr id="8" name="Graphic 8"/>
                   <wp:cNvGraphicFramePr>
                     <a:graphicFrameLocks xmlns:a="http://schemas.openxmlformats.org/drawingml/2006/main" noChangeAspect="1"/>
                   </wp:cNvGraphicFramePr>
@@ -981,7 +970,7 @@
                     <a:graphicData uri="http://schemas.openxmlformats.org/drawingml/2006/picture">
                       <pic:pic xmlns:pic="http://schemas.openxmlformats.org/drawingml/2006/picture">
                         <pic:nvPicPr>
-                          <pic:cNvPr id="2" name="power.svg"/>
+                          <pic:cNvPr id="8" name="voronoi200.svg"/>
                           <pic:cNvPicPr/>
                         </pic:nvPicPr>
                         <pic:blipFill>
@@ -1011,18 +1000,159 @@
                 </wp:inline>
               </w:drawing>
             </w:r>
-            <w:r>
+          </w:p>
+        </w:tc>
+        <w:tc>
+          <w:tcPr>
+            <w:tcW w:w="5233" w:type="dxa"/>
+          </w:tcPr>
+          <w:p>
+            <w:pPr>
+              <w:spacing w:before="0"/>
+              <w:cnfStyle w:val="000000000000" w:firstRow="0" w:lastRow="0" w:firstColumn="0" w:lastColumn="0" w:oddVBand="0" w:evenVBand="0" w:oddHBand="0" w:evenHBand="0" w:firstRowFirstColumn="0" w:firstRowLastColumn="0" w:lastRowFirstColumn="0" w:lastRowLastColumn="0"/>
+              <w:rPr>
+                <w:i/>
+                <w:iCs/>
+                <w:lang w:val="pt-PT"/>
+              </w:rPr>
+            </w:pPr>
+            <w:r>
+              <w:rPr>
+                <w:i/>
+                <w:iCs/>
+                <w:lang w:val="pt-PT"/>
+              </w:rPr>
+              <w:t xml:space="preserve">200 </w:t>
+            </w:r>
+            <w:proofErr w:type="spellStart"/>
+            <w:r>
+              <w:rPr>
+                <w:i/>
+                <w:iCs/>
+                <w:lang w:val="pt-PT"/>
+              </w:rPr>
+              <w:t>random</w:t>
+            </w:r>
+            <w:proofErr w:type="spellEnd"/>
+            <w:r>
+              <w:rPr>
+                <w:i/>
+                <w:iCs/>
+                <w:lang w:val="pt-PT"/>
+              </w:rPr>
+              <w:t xml:space="preserve"> samples</w:t>
+            </w:r>
+          </w:p>
+          <w:p>
+            <w:pPr>
+              <w:spacing w:before="0"/>
+              <w:cnfStyle w:val="000000000000" w:firstRow="0" w:lastRow="0" w:firstColumn="0" w:lastColumn="0" w:oddVBand="0" w:evenVBand="0" w:oddHBand="0" w:evenHBand="0" w:firstRowFirstColumn="0" w:firstRowLastColumn="0" w:lastRowFirstColumn="0" w:lastRowLastColumn="0"/>
+              <w:rPr>
+                <w:i/>
+                <w:iCs/>
+                <w:lang w:val="pt-PT"/>
+              </w:rPr>
+            </w:pPr>
+            <w:r>
+              <w:rPr>
+                <w:i/>
+                <w:iCs/>
+                <w:lang w:val="pt-PT"/>
+              </w:rPr>
+              <w:t>Naïve O(n</w:t>
+            </w:r>
+            <w:r>
+              <w:rPr>
+                <w:i/>
+                <w:iCs/>
+                <w:vertAlign w:val="superscript"/>
+                <w:lang w:val="pt-PT"/>
+              </w:rPr>
+              <w:t>2</w:t>
+            </w:r>
+            <w:r>
+              <w:rPr>
+                <w:i/>
+                <w:iCs/>
+                <w:lang w:val="pt-PT"/>
+              </w:rPr>
+              <w:t>)</w:t>
+            </w:r>
+          </w:p>
+          <w:p>
+            <w:pPr>
+              <w:spacing w:before="0"/>
+              <w:cnfStyle w:val="000000000000" w:firstRow="0" w:lastRow="0" w:firstColumn="0" w:lastColumn="0" w:oddVBand="0" w:evenVBand="0" w:oddHBand="0" w:evenHBand="0" w:firstRowFirstColumn="0" w:firstRowLastColumn="0" w:lastRowFirstColumn="0" w:lastRowLastColumn="0"/>
+              <w:rPr>
+                <w:i/>
+                <w:iCs/>
+                <w:lang w:val="pt-PT"/>
+              </w:rPr>
+            </w:pPr>
+            <w:r>
+              <w:rPr>
+                <w:b/>
+                <w:bCs/>
+                <w:i/>
+                <w:iCs/>
+                <w:lang w:val="en-GB"/>
+              </w:rPr>
+              <w:t xml:space="preserve">Time taken: </w:t>
+            </w:r>
+            <w:r>
+              <w:rPr>
+                <w:b/>
+                <w:bCs/>
+                <w:i/>
+                <w:iCs/>
+                <w:lang w:val="en-GB"/>
+              </w:rPr>
+              <w:t>37</w:t>
+            </w:r>
+            <w:r>
+              <w:rPr>
+                <w:b/>
+                <w:bCs/>
+                <w:i/>
+                <w:iCs/>
+                <w:lang w:val="en-GB"/>
+              </w:rPr>
+              <w:t>ms</w:t>
+            </w:r>
+          </w:p>
+        </w:tc>
+      </w:tr>
+      <w:tr>
+        <w:trPr>
+          <w:cnfStyle w:val="000000100000" w:firstRow="0" w:lastRow="0" w:firstColumn="0" w:lastColumn="0" w:oddVBand="0" w:evenVBand="0" w:oddHBand="1" w:evenHBand="0" w:firstRowFirstColumn="0" w:firstRowLastColumn="0" w:lastRowFirstColumn="0" w:lastRowLastColumn="0"/>
+        </w:trPr>
+        <w:tc>
+          <w:tcPr>
+            <w:cnfStyle w:val="001000000000" w:firstRow="0" w:lastRow="0" w:firstColumn="1" w:lastColumn="0" w:oddVBand="0" w:evenVBand="0" w:oddHBand="0" w:evenHBand="0" w:firstRowFirstColumn="0" w:firstRowLastColumn="0" w:lastRowFirstColumn="0" w:lastRowLastColumn="0"/>
+            <w:tcW w:w="3397" w:type="dxa"/>
+          </w:tcPr>
+          <w:p>
+            <w:pPr>
+              <w:spacing w:before="0"/>
               <w:rPr>
                 <w:i/>
                 <w:iCs/>
                 <w:noProof/>
                 <w:lang w:val="en-GB"/>
               </w:rPr>
+            </w:pPr>
+            <w:r>
+              <w:rPr>
+                <w:i/>
+                <w:iCs/>
+                <w:noProof/>
+                <w:lang w:val="en-GB"/>
+              </w:rPr>
               <w:drawing>
-                <wp:inline distT="0" distB="0" distL="0" distR="0" wp14:anchorId="045D3441" wp14:editId="04BAFB41">
+                <wp:inline distT="0" distB="0" distL="0" distR="0" wp14:anchorId="1A0E28B0" wp14:editId="2C3BA4B5">
                   <wp:extent cx="1800000" cy="1800000"/>
                   <wp:effectExtent l="0" t="0" r="0" b="0"/>
-                  <wp:docPr id="3" name="Graphic 3"/>
+                  <wp:docPr id="7" name="Graphic 7"/>
                   <wp:cNvGraphicFramePr>
                     <a:graphicFrameLocks xmlns:a="http://schemas.openxmlformats.org/drawingml/2006/main" noChangeAspect="1"/>
                   </wp:cNvGraphicFramePr>
@@ -1030,7 +1160,7 @@
                     <a:graphicData uri="http://schemas.openxmlformats.org/drawingml/2006/picture">
                       <pic:pic xmlns:pic="http://schemas.openxmlformats.org/drawingml/2006/picture">
                         <pic:nvPicPr>
-                          <pic:cNvPr id="3" name="voronoi_vspower.svg"/>
+                          <pic:cNvPr id="7" name="voronoi2000.svg"/>
                           <pic:cNvPicPr/>
                         </pic:nvPicPr>
                         <pic:blipFill>
@@ -1073,6 +1203,268 @@
               <w:rPr>
                 <w:i/>
                 <w:iCs/>
+                <w:lang w:val="pt-PT"/>
+              </w:rPr>
+            </w:pPr>
+            <w:r>
+              <w:rPr>
+                <w:i/>
+                <w:iCs/>
+                <w:lang w:val="pt-PT"/>
+              </w:rPr>
+              <w:t xml:space="preserve">2000 </w:t>
+            </w:r>
+            <w:proofErr w:type="spellStart"/>
+            <w:r>
+              <w:rPr>
+                <w:i/>
+                <w:iCs/>
+                <w:lang w:val="pt-PT"/>
+              </w:rPr>
+              <w:t>random</w:t>
+            </w:r>
+            <w:proofErr w:type="spellEnd"/>
+            <w:r>
+              <w:rPr>
+                <w:i/>
+                <w:iCs/>
+                <w:lang w:val="pt-PT"/>
+              </w:rPr>
+              <w:t xml:space="preserve"> samples</w:t>
+            </w:r>
+          </w:p>
+          <w:p>
+            <w:pPr>
+              <w:spacing w:before="0"/>
+              <w:cnfStyle w:val="000000100000" w:firstRow="0" w:lastRow="0" w:firstColumn="0" w:lastColumn="0" w:oddVBand="0" w:evenVBand="0" w:oddHBand="1" w:evenHBand="0" w:firstRowFirstColumn="0" w:firstRowLastColumn="0" w:lastRowFirstColumn="0" w:lastRowLastColumn="0"/>
+              <w:rPr>
+                <w:i/>
+                <w:iCs/>
+                <w:lang w:val="pt-PT"/>
+              </w:rPr>
+            </w:pPr>
+            <w:r>
+              <w:rPr>
+                <w:i/>
+                <w:iCs/>
+                <w:lang w:val="pt-PT"/>
+              </w:rPr>
+              <w:t>Naïve O(n</w:t>
+            </w:r>
+            <w:r>
+              <w:rPr>
+                <w:i/>
+                <w:iCs/>
+                <w:vertAlign w:val="superscript"/>
+                <w:lang w:val="pt-PT"/>
+              </w:rPr>
+              <w:t>2</w:t>
+            </w:r>
+            <w:r>
+              <w:rPr>
+                <w:i/>
+                <w:iCs/>
+                <w:lang w:val="pt-PT"/>
+              </w:rPr>
+              <w:t>)</w:t>
+            </w:r>
+          </w:p>
+          <w:p>
+            <w:pPr>
+              <w:spacing w:before="0"/>
+              <w:cnfStyle w:val="000000100000" w:firstRow="0" w:lastRow="0" w:firstColumn="0" w:lastColumn="0" w:oddVBand="0" w:evenVBand="0" w:oddHBand="1" w:evenHBand="0" w:firstRowFirstColumn="0" w:firstRowLastColumn="0" w:lastRowFirstColumn="0" w:lastRowLastColumn="0"/>
+              <w:rPr>
+                <w:i/>
+                <w:iCs/>
+                <w:lang w:val="pt-PT"/>
+              </w:rPr>
+            </w:pPr>
+            <w:r>
+              <w:rPr>
+                <w:b/>
+                <w:bCs/>
+                <w:i/>
+                <w:iCs/>
+                <w:lang w:val="en-GB"/>
+              </w:rPr>
+              <w:t xml:space="preserve">Time taken: </w:t>
+            </w:r>
+            <w:r>
+              <w:rPr>
+                <w:b/>
+                <w:bCs/>
+                <w:i/>
+                <w:iCs/>
+                <w:lang w:val="en-GB"/>
+              </w:rPr>
+              <w:t>2207</w:t>
+            </w:r>
+            <w:r>
+              <w:rPr>
+                <w:b/>
+                <w:bCs/>
+                <w:i/>
+                <w:iCs/>
+                <w:lang w:val="en-GB"/>
+              </w:rPr>
+              <w:t>ms</w:t>
+            </w:r>
+          </w:p>
+        </w:tc>
+      </w:tr>
+      <w:tr>
+        <w:tc>
+          <w:tcPr>
+            <w:cnfStyle w:val="001000000000" w:firstRow="0" w:lastRow="0" w:firstColumn="1" w:lastColumn="0" w:oddVBand="0" w:evenVBand="0" w:oddHBand="0" w:evenHBand="0" w:firstRowFirstColumn="0" w:firstRowLastColumn="0" w:lastRowFirstColumn="0" w:lastRowLastColumn="0"/>
+            <w:tcW w:w="8630" w:type="dxa"/>
+            <w:gridSpan w:val="2"/>
+          </w:tcPr>
+          <w:p>
+            <w:pPr>
+              <w:pStyle w:val="Heading3"/>
+              <w:outlineLvl w:val="2"/>
+              <w:rPr>
+                <w:lang w:val="en-GB"/>
+              </w:rPr>
+            </w:pPr>
+            <w:r>
+              <w:rPr>
+                <w:lang w:val="en-GB"/>
+              </w:rPr>
+              <w:t>Power Diagram</w:t>
+            </w:r>
+          </w:p>
+        </w:tc>
+      </w:tr>
+      <w:tr>
+        <w:trPr>
+          <w:cnfStyle w:val="000000100000" w:firstRow="0" w:lastRow="0" w:firstColumn="0" w:lastColumn="0" w:oddVBand="0" w:evenVBand="0" w:oddHBand="1" w:evenHBand="0" w:firstRowFirstColumn="0" w:firstRowLastColumn="0" w:lastRowFirstColumn="0" w:lastRowLastColumn="0"/>
+        </w:trPr>
+        <w:tc>
+          <w:tcPr>
+            <w:cnfStyle w:val="001000000000" w:firstRow="0" w:lastRow="0" w:firstColumn="1" w:lastColumn="0" w:oddVBand="0" w:evenVBand="0" w:oddHBand="0" w:evenHBand="0" w:firstRowFirstColumn="0" w:firstRowLastColumn="0" w:lastRowFirstColumn="0" w:lastRowLastColumn="0"/>
+            <w:tcW w:w="3397" w:type="dxa"/>
+          </w:tcPr>
+          <w:p>
+            <w:pPr>
+              <w:spacing w:before="0"/>
+              <w:rPr>
+                <w:i/>
+                <w:iCs/>
+                <w:lang w:val="en-GB"/>
+              </w:rPr>
+            </w:pPr>
+            <w:r>
+              <w:rPr>
+                <w:i/>
+                <w:iCs/>
+                <w:noProof/>
+                <w:lang w:val="en-GB"/>
+              </w:rPr>
+              <w:drawing>
+                <wp:inline distT="0" distB="0" distL="0" distR="0" wp14:anchorId="7948CE55" wp14:editId="478C7BA1">
+                  <wp:extent cx="1800000" cy="1800000"/>
+                  <wp:effectExtent l="0" t="0" r="0" b="0"/>
+                  <wp:docPr id="2" name="Graphic 2"/>
+                  <wp:cNvGraphicFramePr>
+                    <a:graphicFrameLocks xmlns:a="http://schemas.openxmlformats.org/drawingml/2006/main" noChangeAspect="1"/>
+                  </wp:cNvGraphicFramePr>
+                  <a:graphic xmlns:a="http://schemas.openxmlformats.org/drawingml/2006/main">
+                    <a:graphicData uri="http://schemas.openxmlformats.org/drawingml/2006/picture">
+                      <pic:pic xmlns:pic="http://schemas.openxmlformats.org/drawingml/2006/picture">
+                        <pic:nvPicPr>
+                          <pic:cNvPr id="2" name="power.svg"/>
+                          <pic:cNvPicPr/>
+                        </pic:nvPicPr>
+                        <pic:blipFill>
+                          <a:blip r:embed="rId20">
+                            <a:extLst>
+                              <a:ext uri="{96DAC541-7B7A-43D3-8B79-37D633B846F1}">
+                                <asvg:svgBlip xmlns:asvg="http://schemas.microsoft.com/office/drawing/2016/SVG/main" r:embed="rId21"/>
+                              </a:ext>
+                            </a:extLst>
+                          </a:blip>
+                          <a:stretch>
+                            <a:fillRect/>
+                          </a:stretch>
+                        </pic:blipFill>
+                        <pic:spPr>
+                          <a:xfrm>
+                            <a:off x="0" y="0"/>
+                            <a:ext cx="1800000" cy="1800000"/>
+                          </a:xfrm>
+                          <a:prstGeom prst="rect">
+                            <a:avLst/>
+                          </a:prstGeom>
+                        </pic:spPr>
+                      </pic:pic>
+                    </a:graphicData>
+                  </a:graphic>
+                </wp:inline>
+              </w:drawing>
+            </w:r>
+            <w:r>
+              <w:rPr>
+                <w:i/>
+                <w:iCs/>
+                <w:noProof/>
+                <w:lang w:val="en-GB"/>
+              </w:rPr>
+              <w:drawing>
+                <wp:inline distT="0" distB="0" distL="0" distR="0" wp14:anchorId="045D3441" wp14:editId="736F983E">
+                  <wp:extent cx="1800000" cy="1800000"/>
+                  <wp:effectExtent l="0" t="0" r="0" b="0"/>
+                  <wp:docPr id="3" name="Graphic 3"/>
+                  <wp:cNvGraphicFramePr>
+                    <a:graphicFrameLocks xmlns:a="http://schemas.openxmlformats.org/drawingml/2006/main" noChangeAspect="1"/>
+                  </wp:cNvGraphicFramePr>
+                  <a:graphic xmlns:a="http://schemas.openxmlformats.org/drawingml/2006/main">
+                    <a:graphicData uri="http://schemas.openxmlformats.org/drawingml/2006/picture">
+                      <pic:pic xmlns:pic="http://schemas.openxmlformats.org/drawingml/2006/picture">
+                        <pic:nvPicPr>
+                          <pic:cNvPr id="3" name="voronoi_vspower.svg"/>
+                          <pic:cNvPicPr/>
+                        </pic:nvPicPr>
+                        <pic:blipFill>
+                          <a:blip r:embed="rId22">
+                            <a:extLst>
+                              <a:ext uri="{96DAC541-7B7A-43D3-8B79-37D633B846F1}">
+                                <asvg:svgBlip xmlns:asvg="http://schemas.microsoft.com/office/drawing/2016/SVG/main" r:embed="rId23"/>
+                              </a:ext>
+                            </a:extLst>
+                          </a:blip>
+                          <a:stretch>
+                            <a:fillRect/>
+                          </a:stretch>
+                        </pic:blipFill>
+                        <pic:spPr>
+                          <a:xfrm>
+                            <a:off x="0" y="0"/>
+                            <a:ext cx="1800000" cy="1800000"/>
+                          </a:xfrm>
+                          <a:prstGeom prst="rect">
+                            <a:avLst/>
+                          </a:prstGeom>
+                        </pic:spPr>
+                      </pic:pic>
+                    </a:graphicData>
+                  </a:graphic>
+                </wp:inline>
+              </w:drawing>
+            </w:r>
+          </w:p>
+        </w:tc>
+        <w:tc>
+          <w:tcPr>
+            <w:tcW w:w="5233" w:type="dxa"/>
+          </w:tcPr>
+          <w:p>
+            <w:pPr>
+              <w:spacing w:before="0"/>
+              <w:cnfStyle w:val="000000100000" w:firstRow="0" w:lastRow="0" w:firstColumn="0" w:lastColumn="0" w:oddVBand="0" w:evenVBand="0" w:oddHBand="1" w:evenHBand="0" w:firstRowFirstColumn="0" w:firstRowLastColumn="0" w:lastRowFirstColumn="0" w:lastRowLastColumn="0"/>
+              <w:rPr>
+                <w:i/>
+                <w:iCs/>
                 <w:lang w:val="en-GB"/>
               </w:rPr>
             </w:pPr>
@@ -1195,15 +1587,7 @@
                 <w:iCs/>
                 <w:lang w:val="en-GB"/>
               </w:rPr>
-              <w:t>0.0</w:t>
-            </w:r>
-            <w:r>
-              <w:rPr>
-                <w:i/>
-                <w:iCs/>
-                <w:lang w:val="en-GB"/>
-              </w:rPr>
-              <w:t>3</w:t>
+              <w:t>0.03</w:t>
             </w:r>
           </w:p>
           <w:p>
@@ -1262,15 +1646,7 @@
                 <w:iCs/>
                 <w:lang w:val="en-GB"/>
               </w:rPr>
-              <w:t>0.0</w:t>
-            </w:r>
-            <w:r>
-              <w:rPr>
-                <w:i/>
-                <w:iCs/>
-                <w:lang w:val="en-GB"/>
-              </w:rPr>
-              <w:t>5</w:t>
+              <w:t>0.05</w:t>
             </w:r>
           </w:p>
           <w:p>
@@ -1329,15 +1705,7 @@
                 <w:iCs/>
                 <w:lang w:val="en-GB"/>
               </w:rPr>
-              <w:t>0.0</w:t>
-            </w:r>
-            <w:r>
-              <w:rPr>
-                <w:i/>
-                <w:iCs/>
-                <w:lang w:val="en-GB"/>
-              </w:rPr>
-              <w:t>3</w:t>
+              <w:t>0.03</w:t>
             </w:r>
           </w:p>
           <w:p>
@@ -1384,6 +1752,66 @@
               </w:rPr>
               <w:t>Time taken: 21ms (for both)</w:t>
             </w:r>
+          </w:p>
+        </w:tc>
+      </w:tr>
+      <w:tr>
+        <w:tc>
+          <w:tcPr>
+            <w:cnfStyle w:val="001000000000" w:firstRow="0" w:lastRow="0" w:firstColumn="1" w:lastColumn="0" w:oddVBand="0" w:evenVBand="0" w:oddHBand="0" w:evenHBand="0" w:firstRowFirstColumn="0" w:firstRowLastColumn="0" w:lastRowFirstColumn="0" w:lastRowLastColumn="0"/>
+            <w:tcW w:w="8630" w:type="dxa"/>
+            <w:gridSpan w:val="2"/>
+          </w:tcPr>
+          <w:p>
+            <w:pPr>
+              <w:pStyle w:val="Heading3"/>
+              <w:rPr>
+                <w:lang w:val="en-GB"/>
+              </w:rPr>
+            </w:pPr>
+            <w:r>
+              <w:rPr>
+                <w:lang w:val="en-GB"/>
+              </w:rPr>
+              <w:t>LBGFS</w:t>
+            </w:r>
+          </w:p>
+        </w:tc>
+      </w:tr>
+      <w:tr>
+        <w:trPr>
+          <w:cnfStyle w:val="000000100000" w:firstRow="0" w:lastRow="0" w:firstColumn="0" w:lastColumn="0" w:oddVBand="0" w:evenVBand="0" w:oddHBand="1" w:evenHBand="0" w:firstRowFirstColumn="0" w:firstRowLastColumn="0" w:lastRowFirstColumn="0" w:lastRowLastColumn="0"/>
+        </w:trPr>
+        <w:tc>
+          <w:tcPr>
+            <w:cnfStyle w:val="001000000000" w:firstRow="0" w:lastRow="0" w:firstColumn="1" w:lastColumn="0" w:oddVBand="0" w:evenVBand="0" w:oddHBand="0" w:evenHBand="0" w:firstRowFirstColumn="0" w:firstRowLastColumn="0" w:lastRowFirstColumn="0" w:lastRowLastColumn="0"/>
+            <w:tcW w:w="3397" w:type="dxa"/>
+          </w:tcPr>
+          <w:p>
+            <w:pPr>
+              <w:spacing w:before="0"/>
+              <w:rPr>
+                <w:i/>
+                <w:iCs/>
+                <w:lang w:val="en-GB"/>
+              </w:rPr>
+            </w:pPr>
+          </w:p>
+        </w:tc>
+        <w:tc>
+          <w:tcPr>
+            <w:tcW w:w="5233" w:type="dxa"/>
+          </w:tcPr>
+          <w:p>
+            <w:pPr>
+              <w:spacing w:before="0"/>
+              <w:cnfStyle w:val="000000100000" w:firstRow="0" w:lastRow="0" w:firstColumn="0" w:lastColumn="0" w:oddVBand="0" w:evenVBand="0" w:oddHBand="1" w:evenHBand="0" w:firstRowFirstColumn="0" w:firstRowLastColumn="0" w:lastRowFirstColumn="0" w:lastRowLastColumn="0"/>
+              <w:rPr>
+                <w:i/>
+                <w:iCs/>
+                <w:lang w:val="en-GB"/>
+              </w:rPr>
+            </w:pPr>
           </w:p>
         </w:tc>
       </w:tr>
@@ -1529,77 +1957,6 @@
           </w:p>
         </w:tc>
       </w:tr>
-      <w:tr>
-        <w:tc>
-          <w:tcPr>
-            <w:cnfStyle w:val="001000000000" w:firstRow="0" w:lastRow="0" w:firstColumn="1" w:lastColumn="0" w:oddVBand="0" w:evenVBand="0" w:oddHBand="0" w:evenHBand="0" w:firstRowFirstColumn="0" w:firstRowLastColumn="0" w:lastRowFirstColumn="0" w:lastRowLastColumn="0"/>
-            <w:tcW w:w="3397" w:type="dxa"/>
-          </w:tcPr>
-          <w:p>
-            <w:pPr>
-              <w:spacing w:before="0"/>
-              <w:rPr>
-                <w:i/>
-                <w:iCs/>
-                <w:lang w:val="en-GB"/>
-              </w:rPr>
-            </w:pPr>
-          </w:p>
-        </w:tc>
-        <w:tc>
-          <w:tcPr>
-            <w:tcW w:w="5233" w:type="dxa"/>
-          </w:tcPr>
-          <w:p>
-            <w:pPr>
-              <w:spacing w:before="0"/>
-              <w:cnfStyle w:val="000000000000" w:firstRow="0" w:lastRow="0" w:firstColumn="0" w:lastColumn="0" w:oddVBand="0" w:evenVBand="0" w:oddHBand="0" w:evenHBand="0" w:firstRowFirstColumn="0" w:firstRowLastColumn="0" w:lastRowFirstColumn="0" w:lastRowLastColumn="0"/>
-              <w:rPr>
-                <w:i/>
-                <w:iCs/>
-                <w:lang w:val="en-GB"/>
-              </w:rPr>
-            </w:pPr>
-          </w:p>
-        </w:tc>
-      </w:tr>
-      <w:tr>
-        <w:trPr>
-          <w:cnfStyle w:val="000000100000" w:firstRow="0" w:lastRow="0" w:firstColumn="0" w:lastColumn="0" w:oddVBand="0" w:evenVBand="0" w:oddHBand="1" w:evenHBand="0" w:firstRowFirstColumn="0" w:firstRowLastColumn="0" w:lastRowFirstColumn="0" w:lastRowLastColumn="0"/>
-        </w:trPr>
-        <w:tc>
-          <w:tcPr>
-            <w:cnfStyle w:val="001000000000" w:firstRow="0" w:lastRow="0" w:firstColumn="1" w:lastColumn="0" w:oddVBand="0" w:evenVBand="0" w:oddHBand="0" w:evenHBand="0" w:firstRowFirstColumn="0" w:firstRowLastColumn="0" w:lastRowFirstColumn="0" w:lastRowLastColumn="0"/>
-            <w:tcW w:w="3397" w:type="dxa"/>
-          </w:tcPr>
-          <w:p>
-            <w:pPr>
-              <w:spacing w:before="0"/>
-              <w:rPr>
-                <w:i/>
-                <w:iCs/>
-                <w:lang w:val="en-GB"/>
-              </w:rPr>
-            </w:pPr>
-          </w:p>
-        </w:tc>
-        <w:tc>
-          <w:tcPr>
-            <w:tcW w:w="5233" w:type="dxa"/>
-          </w:tcPr>
-          <w:p>
-            <w:pPr>
-              <w:spacing w:before="0"/>
-              <w:cnfStyle w:val="000000100000" w:firstRow="0" w:lastRow="0" w:firstColumn="0" w:lastColumn="0" w:oddVBand="0" w:evenVBand="0" w:oddHBand="1" w:evenHBand="0" w:firstRowFirstColumn="0" w:firstRowLastColumn="0" w:lastRowFirstColumn="0" w:lastRowLastColumn="0"/>
-              <w:rPr>
-                <w:i/>
-                <w:iCs/>
-                <w:lang w:val="en-GB"/>
-              </w:rPr>
-            </w:pPr>
-          </w:p>
-        </w:tc>
-      </w:tr>
     </w:tbl>
     <w:p>
       <w:pPr>
@@ -1612,8 +1969,8 @@
       </w:pPr>
     </w:p>
     <w:sectPr>
-      <w:footerReference w:type="default" r:id="rId20"/>
-      <w:headerReference w:type="first" r:id="rId21"/>
+      <w:footerReference w:type="default" r:id="rId24"/>
+      <w:headerReference w:type="first" r:id="rId25"/>
       <w:pgSz w:w="12240" w:h="15840"/>
       <w:pgMar w:top="1728" w:right="1800" w:bottom="1440" w:left="1800" w:header="720" w:footer="720" w:gutter="0"/>
       <w:pgNumType w:start="0"/>
@@ -3229,6 +3586,7 @@
     <w:rsid w:val="00821F82"/>
     <w:rsid w:val="008A7412"/>
     <w:rsid w:val="00AF318C"/>
+    <w:rsid w:val="00C004C0"/>
     <w:rsid w:val="00E43042"/>
   </w:rsids>
   <m:mathPr>
@@ -4081,15 +4439,15 @@
 </file>
 
 <file path=customXml/item2.xml><?xml version="1.0" encoding="utf-8"?>
+<b:Sources xmlns:b="http://schemas.openxmlformats.org/officeDocument/2006/bibliography" SelectedStyle="\APA.XSL" StyleName="APA"/>
+</file>
+
+<file path=customXml/item3.xml><?xml version="1.0" encoding="utf-8"?>
 <FormTemplates xmlns="http://schemas.microsoft.com/sharepoint/v3/contenttype/forms">
   <Display>DocumentLibraryForm</Display>
   <Edit>AssetEditForm</Edit>
   <New>DocumentLibraryForm</New>
 </FormTemplates>
-</file>
-
-<file path=customXml/item3.xml><?xml version="1.0" encoding="utf-8"?>
-<b:Sources xmlns:b="http://schemas.openxmlformats.org/officeDocument/2006/bibliography" SelectedStyle="\APA.XSL" StyleName="APA"/>
 </file>
 
 <file path=customXml/itemProps1.xml><?xml version="1.0" encoding="utf-8"?>
@@ -4101,17 +4459,17 @@
 </file>
 
 <file path=customXml/itemProps2.xml><?xml version="1.0" encoding="utf-8"?>
+<ds:datastoreItem xmlns:ds="http://schemas.openxmlformats.org/officeDocument/2006/customXml" ds:itemID="{55A9DFF3-FE6B-4FE2-8D15-2FE31A40A5BA}">
+  <ds:schemaRefs>
+    <ds:schemaRef ds:uri="http://schemas.openxmlformats.org/officeDocument/2006/bibliography"/>
+  </ds:schemaRefs>
+</ds:datastoreItem>
+</file>
+
+<file path=customXml/itemProps3.xml><?xml version="1.0" encoding="utf-8"?>
 <ds:datastoreItem xmlns:ds="http://schemas.openxmlformats.org/officeDocument/2006/customXml" ds:itemID="{156B0418-D7D4-4AB0-98C7-3E16C42A9279}">
   <ds:schemaRefs>
     <ds:schemaRef ds:uri="http://schemas.microsoft.com/sharepoint/v3/contenttype/forms"/>
   </ds:schemaRefs>
 </ds:datastoreItem>
-</file>
-
-<file path=customXml/itemProps3.xml><?xml version="1.0" encoding="utf-8"?>
-<ds:datastoreItem xmlns:ds="http://schemas.openxmlformats.org/officeDocument/2006/customXml" ds:itemID="{55A9DFF3-FE6B-4FE2-8D15-2FE31A40A5BA}">
-  <ds:schemaRefs>
-    <ds:schemaRef ds:uri="http://schemas.openxmlformats.org/officeDocument/2006/bibliography"/>
-  </ds:schemaRefs>
-</ds:datastoreItem>
 </file>
</xml_diff>

<commit_message>
final commit - LBFGS nw
</commit_message>
<xml_diff>
--- a/GeometryProcessing/Report.docx
+++ b/GeometryProcessing/Report.docx
@@ -2,11 +2,11 @@
 <file path=word/document.xml><?xml version="1.0" encoding="utf-8"?>
 <w:document xmlns:wpc="http://schemas.microsoft.com/office/word/2010/wordprocessingCanvas" xmlns:cx="http://schemas.microsoft.com/office/drawing/2014/chartex" xmlns:cx1="http://schemas.microsoft.com/office/drawing/2015/9/8/chartex" xmlns:cx2="http://schemas.microsoft.com/office/drawing/2015/10/21/chartex" xmlns:cx3="http://schemas.microsoft.com/office/drawing/2016/5/9/chartex" xmlns:cx4="http://schemas.microsoft.com/office/drawing/2016/5/10/chartex" xmlns:cx5="http://schemas.microsoft.com/office/drawing/2016/5/11/chartex" xmlns:cx6="http://schemas.microsoft.com/office/drawing/2016/5/12/chartex" xmlns:cx7="http://schemas.microsoft.com/office/drawing/2016/5/13/chartex" xmlns:cx8="http://schemas.microsoft.com/office/drawing/2016/5/14/chartex" xmlns:mc="http://schemas.openxmlformats.org/markup-compatibility/2006" xmlns:aink="http://schemas.microsoft.com/office/drawing/2016/ink" xmlns:am3d="http://schemas.microsoft.com/office/drawing/2017/model3d" xmlns:o="urn:schemas-microsoft-com:office:office" xmlns:r="http://schemas.openxmlformats.org/officeDocument/2006/relationships" xmlns:m="http://schemas.openxmlformats.org/officeDocument/2006/math" xmlns:v="urn:schemas-microsoft-com:vml" xmlns:wp14="http://schemas.microsoft.com/office/word/2010/wordprocessingDrawing" xmlns:wp="http://schemas.openxmlformats.org/drawingml/2006/wordprocessingDrawing" xmlns:w10="urn:schemas-microsoft-com:office:word" xmlns:w="http://schemas.openxmlformats.org/wordprocessingml/2006/main" xmlns:w14="http://schemas.microsoft.com/office/word/2010/wordml" xmlns:w15="http://schemas.microsoft.com/office/word/2012/wordml" xmlns:w16cex="http://schemas.microsoft.com/office/word/2018/wordml/cex" xmlns:w16cid="http://schemas.microsoft.com/office/word/2016/wordml/cid" xmlns:w16="http://schemas.microsoft.com/office/word/2018/wordml" xmlns:w16se="http://schemas.microsoft.com/office/word/2015/wordml/symex" xmlns:wpg="http://schemas.microsoft.com/office/word/2010/wordprocessingGroup" xmlns:wpi="http://schemas.microsoft.com/office/word/2010/wordprocessingInk" xmlns:wne="http://schemas.microsoft.com/office/word/2006/wordml" xmlns:wps="http://schemas.microsoft.com/office/word/2010/wordprocessingShape" mc:Ignorable="w14 w15 w16se w16cid w16 w16cex wp14">
   <w:body>
-    <w:bookmarkStart w:id="0" w:name="_Toc321147011" w:displacedByCustomXml="next"/>
-    <w:bookmarkStart w:id="1" w:name="_Toc318189312" w:displacedByCustomXml="next"/>
+    <w:bookmarkStart w:id="0" w:name="_Toc321147149" w:displacedByCustomXml="next"/>
+    <w:bookmarkStart w:id="1" w:name="_Toc318188227" w:displacedByCustomXml="next"/>
     <w:bookmarkStart w:id="2" w:name="_Toc318188327" w:displacedByCustomXml="next"/>
-    <w:bookmarkStart w:id="3" w:name="_Toc318188227" w:displacedByCustomXml="next"/>
-    <w:bookmarkStart w:id="4" w:name="_Toc321147149" w:displacedByCustomXml="next"/>
+    <w:bookmarkStart w:id="3" w:name="_Toc318189312" w:displacedByCustomXml="next"/>
+    <w:bookmarkStart w:id="4" w:name="_Toc321147011" w:displacedByCustomXml="next"/>
     <w:sdt>
       <w:sdtPr>
         <w:rPr>
@@ -457,16 +457,16 @@
               <w:lang w:val="en-GB"/>
             </w:rPr>
             <w:drawing>
-              <wp:anchor distT="0" distB="0" distL="114300" distR="114300" simplePos="0" relativeHeight="251659264" behindDoc="1" locked="0" layoutInCell="1" allowOverlap="0" wp14:anchorId="41DC1A17" wp14:editId="27A926DC">
+              <wp:anchor distT="0" distB="0" distL="114300" distR="114300" simplePos="0" relativeHeight="251659264" behindDoc="1" locked="0" layoutInCell="1" allowOverlap="0" wp14:anchorId="41DC1A17" wp14:editId="6F405967">
                 <wp:simplePos x="0" y="0"/>
                 <wp:positionH relativeFrom="margin">
-                  <wp:posOffset>914400</wp:posOffset>
+                  <wp:posOffset>933450</wp:posOffset>
                 </wp:positionH>
                 <wp:positionV relativeFrom="margin">
-                  <wp:posOffset>1176020</wp:posOffset>
+                  <wp:posOffset>1196340</wp:posOffset>
                 </wp:positionV>
-                <wp:extent cx="3657600" cy="3657600"/>
-                <wp:effectExtent l="266700" t="266700" r="266700" b="285750"/>
+                <wp:extent cx="3620770" cy="3620770"/>
+                <wp:effectExtent l="133350" t="133350" r="151130" b="151130"/>
                 <wp:wrapSquare wrapText="bothSides"/>
                 <wp:docPr id="22" name="Picture 1"/>
                 <wp:cNvGraphicFramePr>
@@ -482,7 +482,13 @@
                         </pic:cNvPicPr>
                       </pic:nvPicPr>
                       <pic:blipFill>
-                        <a:blip r:embed="rId10"/>
+                        <a:blip r:embed="rId10">
+                          <a:extLst>
+                            <a:ext uri="{96DAC541-7B7A-43D3-8B79-37D633B846F1}">
+                              <asvg:svgBlip xmlns:asvg="http://schemas.microsoft.com/office/drawing/2016/SVG/main" r:embed="rId11"/>
+                            </a:ext>
+                          </a:extLst>
+                        </a:blip>
                         <a:stretch>
                           <a:fillRect/>
                         </a:stretch>
@@ -490,21 +496,11 @@
                       <pic:spPr bwMode="auto">
                         <a:xfrm>
                           <a:off x="0" y="0"/>
-                          <a:ext cx="3657600" cy="3657600"/>
+                          <a:ext cx="3620770" cy="3620770"/>
                         </a:xfrm>
                         <a:prstGeom prst="rect">
                           <a:avLst/>
                         </a:prstGeom>
-                        <a:solidFill>
-                          <a:srgbClr val="FFFFFF">
-                            <a:shade val="85000"/>
-                          </a:srgbClr>
-                        </a:solidFill>
-                        <a:ln w="254000" cap="rnd">
-                          <a:solidFill>
-                            <a:srgbClr val="FFFFFF"/>
-                          </a:solidFill>
-                        </a:ln>
                         <a:effectLst>
                           <a:outerShdw blurRad="152400" algn="tl" rotWithShape="0">
                             <a:srgbClr val="000000">
@@ -624,10 +620,10 @@
                           <pic:cNvPicPr/>
                         </pic:nvPicPr>
                         <pic:blipFill rotWithShape="1">
-                          <a:blip r:embed="rId11">
+                          <a:blip r:embed="rId12">
                             <a:extLst>
                               <a:ext uri="{96DAC541-7B7A-43D3-8B79-37D633B846F1}">
-                                <asvg:svgBlip xmlns:asvg="http://schemas.microsoft.com/office/drawing/2016/SVG/main" r:embed="rId12"/>
+                                <asvg:svgBlip xmlns:asvg="http://schemas.microsoft.com/office/drawing/2016/SVG/main" r:embed="rId13"/>
                               </a:ext>
                             </a:extLst>
                           </a:blip>
@@ -678,10 +674,10 @@
                           <pic:cNvPicPr/>
                         </pic:nvPicPr>
                         <pic:blipFill rotWithShape="1">
-                          <a:blip r:embed="rId13">
+                          <a:blip r:embed="rId14">
                             <a:extLst>
                               <a:ext uri="{96DAC541-7B7A-43D3-8B79-37D633B846F1}">
-                                <asvg:svgBlip xmlns:asvg="http://schemas.microsoft.com/office/drawing/2016/SVG/main" r:embed="rId14"/>
+                                <asvg:svgBlip xmlns:asvg="http://schemas.microsoft.com/office/drawing/2016/SVG/main" r:embed="rId15"/>
                               </a:ext>
                             </a:extLst>
                           </a:blip>
@@ -803,7 +799,7 @@
                           <pic:cNvPicPr/>
                         </pic:nvPicPr>
                         <pic:blipFill rotWithShape="1">
-                          <a:blip r:embed="rId15"/>
+                          <a:blip r:embed="rId16"/>
                           <a:srcRect l="5311" t="1378"/>
                           <a:stretch/>
                         </pic:blipFill>
@@ -852,25 +848,7 @@
                 <w:iCs/>
                 <w:lang w:val="pt-PT"/>
               </w:rPr>
-              <w:t>4 non-</w:t>
-            </w:r>
-            <w:proofErr w:type="spellStart"/>
-            <w:r>
-              <w:rPr>
-                <w:i/>
-                <w:iCs/>
-                <w:lang w:val="pt-PT"/>
-              </w:rPr>
-              <w:t>random</w:t>
-            </w:r>
-            <w:proofErr w:type="spellEnd"/>
-            <w:r>
-              <w:rPr>
-                <w:i/>
-                <w:iCs/>
-                <w:lang w:val="pt-PT"/>
-              </w:rPr>
-              <w:t xml:space="preserve"> samples</w:t>
+              <w:t>4 non-random samples</w:t>
             </w:r>
           </w:p>
           <w:p>
@@ -974,10 +952,10 @@
                           <pic:cNvPicPr/>
                         </pic:nvPicPr>
                         <pic:blipFill>
-                          <a:blip r:embed="rId16">
+                          <a:blip r:embed="rId17">
                             <a:extLst>
                               <a:ext uri="{96DAC541-7B7A-43D3-8B79-37D633B846F1}">
-                                <asvg:svgBlip xmlns:asvg="http://schemas.microsoft.com/office/drawing/2016/SVG/main" r:embed="rId17"/>
+                                <asvg:svgBlip xmlns:asvg="http://schemas.microsoft.com/office/drawing/2016/SVG/main" r:embed="rId18"/>
                               </a:ext>
                             </a:extLst>
                           </a:blip>
@@ -1024,23 +1002,13 @@
               </w:rPr>
               <w:t xml:space="preserve">200 </w:t>
             </w:r>
-            <w:proofErr w:type="spellStart"/>
             <w:r>
               <w:rPr>
                 <w:i/>
                 <w:iCs/>
                 <w:lang w:val="pt-PT"/>
               </w:rPr>
-              <w:t>random</w:t>
-            </w:r>
-            <w:proofErr w:type="spellEnd"/>
-            <w:r>
-              <w:rPr>
-                <w:i/>
-                <w:iCs/>
-                <w:lang w:val="pt-PT"/>
-              </w:rPr>
-              <w:t xml:space="preserve"> samples</w:t>
+              <w:t>random samples</w:t>
             </w:r>
           </w:p>
           <w:p>
@@ -1164,10 +1132,10 @@
                           <pic:cNvPicPr/>
                         </pic:nvPicPr>
                         <pic:blipFill>
-                          <a:blip r:embed="rId18">
+                          <a:blip r:embed="rId10">
                             <a:extLst>
                               <a:ext uri="{96DAC541-7B7A-43D3-8B79-37D633B846F1}">
-                                <asvg:svgBlip xmlns:asvg="http://schemas.microsoft.com/office/drawing/2016/SVG/main" r:embed="rId19"/>
+                                <asvg:svgBlip xmlns:asvg="http://schemas.microsoft.com/office/drawing/2016/SVG/main" r:embed="rId11"/>
                               </a:ext>
                             </a:extLst>
                           </a:blip>
@@ -1214,23 +1182,13 @@
               </w:rPr>
               <w:t xml:space="preserve">2000 </w:t>
             </w:r>
-            <w:proofErr w:type="spellStart"/>
             <w:r>
               <w:rPr>
                 <w:i/>
                 <w:iCs/>
                 <w:lang w:val="pt-PT"/>
               </w:rPr>
-              <w:t>random</w:t>
-            </w:r>
-            <w:proofErr w:type="spellEnd"/>
-            <w:r>
-              <w:rPr>
-                <w:i/>
-                <w:iCs/>
-                <w:lang w:val="pt-PT"/>
-              </w:rPr>
-              <w:t xml:space="preserve"> samples</w:t>
+              <w:t>random samples</w:t>
             </w:r>
           </w:p>
           <w:p>
@@ -1331,6 +1289,7 @@
               <w:rPr>
                 <w:lang w:val="en-GB"/>
               </w:rPr>
+              <w:lastRenderedPageBreak/>
               <w:t>Power Diagram</w:t>
             </w:r>
           </w:p>
@@ -1362,10 +1321,10 @@
                 <w:lang w:val="en-GB"/>
               </w:rPr>
               <w:drawing>
-                <wp:inline distT="0" distB="0" distL="0" distR="0" wp14:anchorId="7948CE55" wp14:editId="478C7BA1">
+                <wp:inline distT="0" distB="0" distL="0" distR="0" wp14:anchorId="4093F146" wp14:editId="1A9708D6">
                   <wp:extent cx="1800000" cy="1800000"/>
                   <wp:effectExtent l="0" t="0" r="0" b="0"/>
-                  <wp:docPr id="2" name="Graphic 2"/>
+                  <wp:docPr id="10" name="Graphic 10"/>
                   <wp:cNvGraphicFramePr>
                     <a:graphicFrameLocks xmlns:a="http://schemas.openxmlformats.org/drawingml/2006/main" noChangeAspect="1"/>
                   </wp:cNvGraphicFramePr>
@@ -1373,14 +1332,14 @@
                     <a:graphicData uri="http://schemas.openxmlformats.org/drawingml/2006/picture">
                       <pic:pic xmlns:pic="http://schemas.openxmlformats.org/drawingml/2006/picture">
                         <pic:nvPicPr>
-                          <pic:cNvPr id="2" name="power.svg"/>
+                          <pic:cNvPr id="10" name="powerbaseline.svg"/>
                           <pic:cNvPicPr/>
                         </pic:nvPicPr>
                         <pic:blipFill>
-                          <a:blip r:embed="rId20">
+                          <a:blip r:embed="rId19">
                             <a:extLst>
                               <a:ext uri="{96DAC541-7B7A-43D3-8B79-37D633B846F1}">
-                                <asvg:svgBlip xmlns:asvg="http://schemas.microsoft.com/office/drawing/2016/SVG/main" r:embed="rId21"/>
+                                <asvg:svgBlip xmlns:asvg="http://schemas.microsoft.com/office/drawing/2016/SVG/main" r:embed="rId20"/>
                               </a:ext>
                             </a:extLst>
                           </a:blip>
@@ -1411,10 +1370,10 @@
                 <w:lang w:val="en-GB"/>
               </w:rPr>
               <w:drawing>
-                <wp:inline distT="0" distB="0" distL="0" distR="0" wp14:anchorId="045D3441" wp14:editId="736F983E">
+                <wp:inline distT="0" distB="0" distL="0" distR="0" wp14:anchorId="7948CE55" wp14:editId="478C7BA1">
                   <wp:extent cx="1800000" cy="1800000"/>
                   <wp:effectExtent l="0" t="0" r="0" b="0"/>
-                  <wp:docPr id="3" name="Graphic 3"/>
+                  <wp:docPr id="2" name="Graphic 2"/>
                   <wp:cNvGraphicFramePr>
                     <a:graphicFrameLocks xmlns:a="http://schemas.openxmlformats.org/drawingml/2006/main" noChangeAspect="1"/>
                   </wp:cNvGraphicFramePr>
@@ -1422,14 +1381,14 @@
                     <a:graphicData uri="http://schemas.openxmlformats.org/drawingml/2006/picture">
                       <pic:pic xmlns:pic="http://schemas.openxmlformats.org/drawingml/2006/picture">
                         <pic:nvPicPr>
-                          <pic:cNvPr id="3" name="voronoi_vspower.svg"/>
+                          <pic:cNvPr id="2" name="power.svg"/>
                           <pic:cNvPicPr/>
                         </pic:nvPicPr>
                         <pic:blipFill>
-                          <a:blip r:embed="rId22">
+                          <a:blip r:embed="rId21">
                             <a:extLst>
                               <a:ext uri="{96DAC541-7B7A-43D3-8B79-37D633B846F1}">
-                                <asvg:svgBlip xmlns:asvg="http://schemas.microsoft.com/office/drawing/2016/SVG/main" r:embed="rId23"/>
+                                <asvg:svgBlip xmlns:asvg="http://schemas.microsoft.com/office/drawing/2016/SVG/main" r:embed="rId22"/>
                               </a:ext>
                             </a:extLst>
                           </a:blip>
@@ -1452,6 +1411,55 @@
                 </wp:inline>
               </w:drawing>
             </w:r>
+            <w:r>
+              <w:rPr>
+                <w:i/>
+                <w:iCs/>
+                <w:noProof/>
+                <w:lang w:val="en-GB"/>
+              </w:rPr>
+              <w:drawing>
+                <wp:inline distT="0" distB="0" distL="0" distR="0" wp14:anchorId="7E32BFE9" wp14:editId="084FBD9C">
+                  <wp:extent cx="1800000" cy="1800000"/>
+                  <wp:effectExtent l="0" t="0" r="0" b="0"/>
+                  <wp:docPr id="9" name="Graphic 9"/>
+                  <wp:cNvGraphicFramePr>
+                    <a:graphicFrameLocks xmlns:a="http://schemas.openxmlformats.org/drawingml/2006/main" noChangeAspect="1"/>
+                  </wp:cNvGraphicFramePr>
+                  <a:graphic xmlns:a="http://schemas.openxmlformats.org/drawingml/2006/main">
+                    <a:graphicData uri="http://schemas.openxmlformats.org/drawingml/2006/picture">
+                      <pic:pic xmlns:pic="http://schemas.openxmlformats.org/drawingml/2006/picture">
+                        <pic:nvPicPr>
+                          <pic:cNvPr id="9" name="powerbig.svg"/>
+                          <pic:cNvPicPr/>
+                        </pic:nvPicPr>
+                        <pic:blipFill>
+                          <a:blip r:embed="rId23">
+                            <a:extLst>
+                              <a:ext uri="{96DAC541-7B7A-43D3-8B79-37D633B846F1}">
+                                <asvg:svgBlip xmlns:asvg="http://schemas.microsoft.com/office/drawing/2016/SVG/main" r:embed="rId24"/>
+                              </a:ext>
+                            </a:extLst>
+                          </a:blip>
+                          <a:stretch>
+                            <a:fillRect/>
+                          </a:stretch>
+                        </pic:blipFill>
+                        <pic:spPr>
+                          <a:xfrm>
+                            <a:off x="0" y="0"/>
+                            <a:ext cx="1800000" cy="1800000"/>
+                          </a:xfrm>
+                          <a:prstGeom prst="rect">
+                            <a:avLst/>
+                          </a:prstGeom>
+                        </pic:spPr>
+                      </pic:pic>
+                    </a:graphicData>
+                  </a:graphic>
+                </wp:inline>
+              </w:drawing>
+            </w:r>
           </w:p>
         </w:tc>
         <w:tc>
@@ -1512,7 +1520,15 @@
                 <w:iCs/>
                 <w:lang w:val="en-GB"/>
               </w:rPr>
-              <w:t>0.01</w:t>
+              <w:t>0.0</w:t>
+            </w:r>
+            <w:r>
+              <w:rPr>
+                <w:i/>
+                <w:iCs/>
+                <w:lang w:val="en-GB"/>
+              </w:rPr>
+              <w:t>3</w:t>
             </w:r>
           </w:p>
           <w:p>
@@ -1646,7 +1662,15 @@
                 <w:iCs/>
                 <w:lang w:val="en-GB"/>
               </w:rPr>
-              <w:t>0.05</w:t>
+              <w:t>0.0</w:t>
+            </w:r>
+            <w:r>
+              <w:rPr>
+                <w:i/>
+                <w:iCs/>
+                <w:lang w:val="en-GB"/>
+              </w:rPr>
+              <w:t>3</w:t>
             </w:r>
           </w:p>
           <w:p>
@@ -1735,6 +1759,476 @@
               <w:spacing w:before="0"/>
               <w:cnfStyle w:val="000000100000" w:firstRow="0" w:lastRow="0" w:firstColumn="0" w:lastColumn="0" w:oddVBand="0" w:evenVBand="0" w:oddHBand="1" w:evenHBand="0" w:firstRowFirstColumn="0" w:firstRowLastColumn="0" w:lastRowFirstColumn="0" w:lastRowLastColumn="0"/>
               <w:rPr>
+                <w:i/>
+                <w:iCs/>
+                <w:lang w:val="en-GB"/>
+              </w:rPr>
+            </w:pPr>
+            <w:r>
+              <w:rPr>
+                <w:i/>
+                <w:iCs/>
+                <w:lang w:val="en-GB"/>
+              </w:rPr>
+              <w:t xml:space="preserve">Vector 1 = (0.1,0.2,0) Weight = </w:t>
+            </w:r>
+            <w:r>
+              <w:rPr>
+                <w:i/>
+                <w:iCs/>
+                <w:lang w:val="en-GB"/>
+              </w:rPr>
+              <w:t>0.01</w:t>
+            </w:r>
+          </w:p>
+          <w:p>
+            <w:pPr>
+              <w:spacing w:before="0"/>
+              <w:cnfStyle w:val="000000100000" w:firstRow="0" w:lastRow="0" w:firstColumn="0" w:lastColumn="0" w:oddVBand="0" w:evenVBand="0" w:oddHBand="1" w:evenHBand="0" w:firstRowFirstColumn="0" w:firstRowLastColumn="0" w:lastRowFirstColumn="0" w:lastRowLastColumn="0"/>
+              <w:rPr>
+                <w:i/>
+                <w:iCs/>
+                <w:lang w:val="en-GB"/>
+              </w:rPr>
+            </w:pPr>
+            <w:r>
+              <w:rPr>
+                <w:i/>
+                <w:iCs/>
+                <w:lang w:val="en-GB"/>
+              </w:rPr>
+              <w:t xml:space="preserve">Vector </w:t>
+            </w:r>
+            <w:r>
+              <w:rPr>
+                <w:i/>
+                <w:iCs/>
+                <w:lang w:val="en-GB"/>
+              </w:rPr>
+              <w:t>2</w:t>
+            </w:r>
+            <w:r>
+              <w:rPr>
+                <w:i/>
+                <w:iCs/>
+                <w:lang w:val="en-GB"/>
+              </w:rPr>
+              <w:t xml:space="preserve"> = (0.</w:t>
+            </w:r>
+            <w:r>
+              <w:rPr>
+                <w:i/>
+                <w:iCs/>
+                <w:lang w:val="en-GB"/>
+              </w:rPr>
+              <w:t>2</w:t>
+            </w:r>
+            <w:r>
+              <w:rPr>
+                <w:i/>
+                <w:iCs/>
+                <w:lang w:val="en-GB"/>
+              </w:rPr>
+              <w:t>,0.</w:t>
+            </w:r>
+            <w:r>
+              <w:rPr>
+                <w:i/>
+                <w:iCs/>
+                <w:lang w:val="en-GB"/>
+              </w:rPr>
+              <w:t>3</w:t>
+            </w:r>
+            <w:r>
+              <w:rPr>
+                <w:i/>
+                <w:iCs/>
+                <w:lang w:val="en-GB"/>
+              </w:rPr>
+              <w:t xml:space="preserve">,0) Weight = </w:t>
+            </w:r>
+            <w:r>
+              <w:rPr>
+                <w:i/>
+                <w:iCs/>
+                <w:lang w:val="en-GB"/>
+              </w:rPr>
+              <w:t>0.03</w:t>
+            </w:r>
+          </w:p>
+          <w:p>
+            <w:pPr>
+              <w:spacing w:before="0"/>
+              <w:cnfStyle w:val="000000100000" w:firstRow="0" w:lastRow="0" w:firstColumn="0" w:lastColumn="0" w:oddVBand="0" w:evenVBand="0" w:oddHBand="1" w:evenHBand="0" w:firstRowFirstColumn="0" w:firstRowLastColumn="0" w:lastRowFirstColumn="0" w:lastRowLastColumn="0"/>
+              <w:rPr>
+                <w:i/>
+                <w:iCs/>
+                <w:lang w:val="en-GB"/>
+              </w:rPr>
+            </w:pPr>
+            <w:r>
+              <w:rPr>
+                <w:i/>
+                <w:iCs/>
+                <w:lang w:val="en-GB"/>
+              </w:rPr>
+              <w:t xml:space="preserve">Vector </w:t>
+            </w:r>
+            <w:r>
+              <w:rPr>
+                <w:i/>
+                <w:iCs/>
+                <w:lang w:val="en-GB"/>
+              </w:rPr>
+              <w:t>3</w:t>
+            </w:r>
+            <w:r>
+              <w:rPr>
+                <w:i/>
+                <w:iCs/>
+                <w:lang w:val="en-GB"/>
+              </w:rPr>
+              <w:t xml:space="preserve"> = (0.</w:t>
+            </w:r>
+            <w:r>
+              <w:rPr>
+                <w:i/>
+                <w:iCs/>
+                <w:lang w:val="en-GB"/>
+              </w:rPr>
+              <w:t>3</w:t>
+            </w:r>
+            <w:r>
+              <w:rPr>
+                <w:i/>
+                <w:iCs/>
+                <w:lang w:val="en-GB"/>
+              </w:rPr>
+              <w:t xml:space="preserve">,0.2,0) Weight = </w:t>
+            </w:r>
+            <w:r>
+              <w:rPr>
+                <w:i/>
+                <w:iCs/>
+                <w:lang w:val="en-GB"/>
+              </w:rPr>
+              <w:t>0.05</w:t>
+            </w:r>
+          </w:p>
+          <w:p>
+            <w:pPr>
+              <w:spacing w:before="0"/>
+              <w:cnfStyle w:val="000000100000" w:firstRow="0" w:lastRow="0" w:firstColumn="0" w:lastColumn="0" w:oddVBand="0" w:evenVBand="0" w:oddHBand="1" w:evenHBand="0" w:firstRowFirstColumn="0" w:firstRowLastColumn="0" w:lastRowFirstColumn="0" w:lastRowLastColumn="0"/>
+              <w:rPr>
+                <w:i/>
+                <w:iCs/>
+                <w:lang w:val="en-GB"/>
+              </w:rPr>
+            </w:pPr>
+            <w:r>
+              <w:rPr>
+                <w:i/>
+                <w:iCs/>
+                <w:lang w:val="en-GB"/>
+              </w:rPr>
+              <w:t>Vector 1 = (0.</w:t>
+            </w:r>
+            <w:r>
+              <w:rPr>
+                <w:i/>
+                <w:iCs/>
+                <w:lang w:val="en-GB"/>
+              </w:rPr>
+              <w:t>3</w:t>
+            </w:r>
+            <w:r>
+              <w:rPr>
+                <w:i/>
+                <w:iCs/>
+                <w:lang w:val="en-GB"/>
+              </w:rPr>
+              <w:t>,0.</w:t>
+            </w:r>
+            <w:r>
+              <w:rPr>
+                <w:i/>
+                <w:iCs/>
+                <w:lang w:val="en-GB"/>
+              </w:rPr>
+              <w:t>1</w:t>
+            </w:r>
+            <w:r>
+              <w:rPr>
+                <w:i/>
+                <w:iCs/>
+                <w:lang w:val="en-GB"/>
+              </w:rPr>
+              <w:t xml:space="preserve">,0) Weight = </w:t>
+            </w:r>
+            <w:r>
+              <w:rPr>
+                <w:i/>
+                <w:iCs/>
+                <w:lang w:val="en-GB"/>
+              </w:rPr>
+              <w:t>0.03</w:t>
+            </w:r>
+          </w:p>
+          <w:p>
+            <w:pPr>
+              <w:spacing w:before="0"/>
+              <w:cnfStyle w:val="000000100000" w:firstRow="0" w:lastRow="0" w:firstColumn="0" w:lastColumn="0" w:oddVBand="0" w:evenVBand="0" w:oddHBand="1" w:evenHBand="0" w:firstRowFirstColumn="0" w:firstRowLastColumn="0" w:lastRowFirstColumn="0" w:lastRowLastColumn="0"/>
+              <w:rPr>
+                <w:i/>
+                <w:iCs/>
+                <w:lang w:val="en-GB"/>
+              </w:rPr>
+            </w:pPr>
+          </w:p>
+          <w:p>
+            <w:pPr>
+              <w:spacing w:before="0"/>
+              <w:cnfStyle w:val="000000100000" w:firstRow="0" w:lastRow="0" w:firstColumn="0" w:lastColumn="0" w:oddVBand="0" w:evenVBand="0" w:oddHBand="1" w:evenHBand="0" w:firstRowFirstColumn="0" w:firstRowLastColumn="0" w:lastRowFirstColumn="0" w:lastRowLastColumn="0"/>
+              <w:rPr>
+                <w:i/>
+                <w:iCs/>
+                <w:lang w:val="en-GB"/>
+              </w:rPr>
+            </w:pPr>
+            <w:r>
+              <w:rPr>
+                <w:i/>
+                <w:iCs/>
+                <w:lang w:val="en-GB"/>
+              </w:rPr>
+              <w:t xml:space="preserve">Vector 1 = (0.1,0.2,0) Weight = </w:t>
+            </w:r>
+            <w:r>
+              <w:rPr>
+                <w:i/>
+                <w:iCs/>
+                <w:lang w:val="en-GB"/>
+              </w:rPr>
+              <w:t>0.01</w:t>
+            </w:r>
+          </w:p>
+          <w:p>
+            <w:pPr>
+              <w:spacing w:before="0"/>
+              <w:cnfStyle w:val="000000100000" w:firstRow="0" w:lastRow="0" w:firstColumn="0" w:lastColumn="0" w:oddVBand="0" w:evenVBand="0" w:oddHBand="1" w:evenHBand="0" w:firstRowFirstColumn="0" w:firstRowLastColumn="0" w:lastRowFirstColumn="0" w:lastRowLastColumn="0"/>
+              <w:rPr>
+                <w:i/>
+                <w:iCs/>
+                <w:lang w:val="en-GB"/>
+              </w:rPr>
+            </w:pPr>
+            <w:r>
+              <w:rPr>
+                <w:i/>
+                <w:iCs/>
+                <w:lang w:val="en-GB"/>
+              </w:rPr>
+              <w:t xml:space="preserve">Vector </w:t>
+            </w:r>
+            <w:r>
+              <w:rPr>
+                <w:i/>
+                <w:iCs/>
+                <w:lang w:val="en-GB"/>
+              </w:rPr>
+              <w:t>2</w:t>
+            </w:r>
+            <w:r>
+              <w:rPr>
+                <w:i/>
+                <w:iCs/>
+                <w:lang w:val="en-GB"/>
+              </w:rPr>
+              <w:t xml:space="preserve"> = (0.</w:t>
+            </w:r>
+            <w:r>
+              <w:rPr>
+                <w:i/>
+                <w:iCs/>
+                <w:lang w:val="en-GB"/>
+              </w:rPr>
+              <w:t>2</w:t>
+            </w:r>
+            <w:r>
+              <w:rPr>
+                <w:i/>
+                <w:iCs/>
+                <w:lang w:val="en-GB"/>
+              </w:rPr>
+              <w:t>,0.</w:t>
+            </w:r>
+            <w:r>
+              <w:rPr>
+                <w:i/>
+                <w:iCs/>
+                <w:lang w:val="en-GB"/>
+              </w:rPr>
+              <w:t>3</w:t>
+            </w:r>
+            <w:r>
+              <w:rPr>
+                <w:i/>
+                <w:iCs/>
+                <w:lang w:val="en-GB"/>
+              </w:rPr>
+              <w:t xml:space="preserve">,0) Weight = </w:t>
+            </w:r>
+            <w:r>
+              <w:rPr>
+                <w:i/>
+                <w:iCs/>
+                <w:lang w:val="en-GB"/>
+              </w:rPr>
+              <w:t>0.03</w:t>
+            </w:r>
+          </w:p>
+          <w:p>
+            <w:pPr>
+              <w:spacing w:before="0"/>
+              <w:cnfStyle w:val="000000100000" w:firstRow="0" w:lastRow="0" w:firstColumn="0" w:lastColumn="0" w:oddVBand="0" w:evenVBand="0" w:oddHBand="1" w:evenHBand="0" w:firstRowFirstColumn="0" w:firstRowLastColumn="0" w:lastRowFirstColumn="0" w:lastRowLastColumn="0"/>
+              <w:rPr>
+                <w:i/>
+                <w:iCs/>
+                <w:lang w:val="en-GB"/>
+              </w:rPr>
+            </w:pPr>
+            <w:r>
+              <w:rPr>
+                <w:i/>
+                <w:iCs/>
+                <w:lang w:val="en-GB"/>
+              </w:rPr>
+              <w:t xml:space="preserve">Vector </w:t>
+            </w:r>
+            <w:r>
+              <w:rPr>
+                <w:i/>
+                <w:iCs/>
+                <w:lang w:val="en-GB"/>
+              </w:rPr>
+              <w:t>3</w:t>
+            </w:r>
+            <w:r>
+              <w:rPr>
+                <w:i/>
+                <w:iCs/>
+                <w:lang w:val="en-GB"/>
+              </w:rPr>
+              <w:t xml:space="preserve"> = (0.</w:t>
+            </w:r>
+            <w:r>
+              <w:rPr>
+                <w:i/>
+                <w:iCs/>
+                <w:lang w:val="en-GB"/>
+              </w:rPr>
+              <w:t>3</w:t>
+            </w:r>
+            <w:r>
+              <w:rPr>
+                <w:i/>
+                <w:iCs/>
+                <w:lang w:val="en-GB"/>
+              </w:rPr>
+              <w:t xml:space="preserve">,0.2,0) Weight = </w:t>
+            </w:r>
+            <w:r>
+              <w:rPr>
+                <w:i/>
+                <w:iCs/>
+                <w:lang w:val="en-GB"/>
+              </w:rPr>
+              <w:t>0.0</w:t>
+            </w:r>
+            <w:r>
+              <w:rPr>
+                <w:i/>
+                <w:iCs/>
+                <w:lang w:val="en-GB"/>
+              </w:rPr>
+              <w:t>8</w:t>
+            </w:r>
+          </w:p>
+          <w:p>
+            <w:pPr>
+              <w:spacing w:before="0"/>
+              <w:cnfStyle w:val="000000100000" w:firstRow="0" w:lastRow="0" w:firstColumn="0" w:lastColumn="0" w:oddVBand="0" w:evenVBand="0" w:oddHBand="1" w:evenHBand="0" w:firstRowFirstColumn="0" w:firstRowLastColumn="0" w:lastRowFirstColumn="0" w:lastRowLastColumn="0"/>
+              <w:rPr>
+                <w:i/>
+                <w:iCs/>
+                <w:lang w:val="en-GB"/>
+              </w:rPr>
+            </w:pPr>
+            <w:r>
+              <w:rPr>
+                <w:i/>
+                <w:iCs/>
+                <w:lang w:val="en-GB"/>
+              </w:rPr>
+              <w:t>Vector 1 = (0.</w:t>
+            </w:r>
+            <w:r>
+              <w:rPr>
+                <w:i/>
+                <w:iCs/>
+                <w:lang w:val="en-GB"/>
+              </w:rPr>
+              <w:t>3</w:t>
+            </w:r>
+            <w:r>
+              <w:rPr>
+                <w:i/>
+                <w:iCs/>
+                <w:lang w:val="en-GB"/>
+              </w:rPr>
+              <w:t>,0.</w:t>
+            </w:r>
+            <w:r>
+              <w:rPr>
+                <w:i/>
+                <w:iCs/>
+                <w:lang w:val="en-GB"/>
+              </w:rPr>
+              <w:t>1</w:t>
+            </w:r>
+            <w:r>
+              <w:rPr>
+                <w:i/>
+                <w:iCs/>
+                <w:lang w:val="en-GB"/>
+              </w:rPr>
+              <w:t xml:space="preserve">,0) Weight = </w:t>
+            </w:r>
+            <w:r>
+              <w:rPr>
+                <w:i/>
+                <w:iCs/>
+                <w:lang w:val="en-GB"/>
+              </w:rPr>
+              <w:t>0.03</w:t>
+            </w:r>
+          </w:p>
+          <w:p>
+            <w:pPr>
+              <w:spacing w:before="0"/>
+              <w:cnfStyle w:val="000000100000" w:firstRow="0" w:lastRow="0" w:firstColumn="0" w:lastColumn="0" w:oddVBand="0" w:evenVBand="0" w:oddHBand="1" w:evenHBand="0" w:firstRowFirstColumn="0" w:firstRowLastColumn="0" w:lastRowFirstColumn="0" w:lastRowLastColumn="0"/>
+              <w:rPr>
+                <w:i/>
+                <w:iCs/>
+                <w:lang w:val="en-GB"/>
+              </w:rPr>
+            </w:pPr>
+          </w:p>
+          <w:p>
+            <w:pPr>
+              <w:spacing w:before="0"/>
+              <w:cnfStyle w:val="000000100000" w:firstRow="0" w:lastRow="0" w:firstColumn="0" w:lastColumn="0" w:oddVBand="0" w:evenVBand="0" w:oddHBand="1" w:evenHBand="0" w:firstRowFirstColumn="0" w:firstRowLastColumn="0" w:lastRowFirstColumn="0" w:lastRowLastColumn="0"/>
+              <w:rPr>
                 <w:b/>
                 <w:bCs/>
                 <w:i/>
@@ -1750,7 +2244,27 @@
                 <w:iCs/>
                 <w:lang w:val="en-GB"/>
               </w:rPr>
-              <w:t>Time taken: 21ms (for both)</w:t>
+              <w:t xml:space="preserve">Time taken: </w:t>
+            </w:r>
+            <w:r>
+              <w:rPr>
+                <w:b/>
+                <w:bCs/>
+                <w:i/>
+                <w:iCs/>
+                <w:lang w:val="en-GB"/>
+              </w:rPr>
+              <w:t>3</w:t>
+            </w:r>
+            <w:r>
+              <w:rPr>
+                <w:b/>
+                <w:bCs/>
+                <w:i/>
+                <w:iCs/>
+                <w:lang w:val="en-GB"/>
+              </w:rPr>
+              <w:t>ms (for both)</w:t>
             </w:r>
           </w:p>
         </w:tc>
@@ -1765,6 +2279,7 @@
           <w:p>
             <w:pPr>
               <w:pStyle w:val="Heading3"/>
+              <w:outlineLvl w:val="2"/>
               <w:rPr>
                 <w:lang w:val="en-GB"/>
               </w:rPr>
@@ -1969,8 +2484,8 @@
       </w:pPr>
     </w:p>
     <w:sectPr>
-      <w:footerReference w:type="default" r:id="rId24"/>
-      <w:headerReference w:type="first" r:id="rId25"/>
+      <w:footerReference w:type="default" r:id="rId25"/>
+      <w:headerReference w:type="first" r:id="rId26"/>
       <w:pgSz w:w="12240" w:h="15840"/>
       <w:pgMar w:top="1728" w:right="1800" w:bottom="1440" w:left="1800" w:header="720" w:footer="720" w:gutter="0"/>
       <w:pgNumType w:start="0"/>
@@ -3581,6 +4096,7 @@
     <w:rsidRoot w:val="00253351"/>
     <w:rsid w:val="00253351"/>
     <w:rsid w:val="00485777"/>
+    <w:rsid w:val="004A6DDC"/>
     <w:rsid w:val="004E65FC"/>
     <w:rsid w:val="0066313E"/>
     <w:rsid w:val="00821F82"/>
@@ -4439,15 +4955,15 @@
 </file>
 
 <file path=customXml/item2.xml><?xml version="1.0" encoding="utf-8"?>
-<b:Sources xmlns:b="http://schemas.openxmlformats.org/officeDocument/2006/bibliography" SelectedStyle="\APA.XSL" StyleName="APA"/>
-</file>
-
-<file path=customXml/item3.xml><?xml version="1.0" encoding="utf-8"?>
 <FormTemplates xmlns="http://schemas.microsoft.com/sharepoint/v3/contenttype/forms">
   <Display>DocumentLibraryForm</Display>
   <Edit>AssetEditForm</Edit>
   <New>DocumentLibraryForm</New>
 </FormTemplates>
+</file>
+
+<file path=customXml/item3.xml><?xml version="1.0" encoding="utf-8"?>
+<b:Sources xmlns:b="http://schemas.openxmlformats.org/officeDocument/2006/bibliography" SelectedStyle="\APA.XSL" StyleName="APA"/>
 </file>
 
 <file path=customXml/itemProps1.xml><?xml version="1.0" encoding="utf-8"?>
@@ -4459,17 +4975,17 @@
 </file>
 
 <file path=customXml/itemProps2.xml><?xml version="1.0" encoding="utf-8"?>
+<ds:datastoreItem xmlns:ds="http://schemas.openxmlformats.org/officeDocument/2006/customXml" ds:itemID="{156B0418-D7D4-4AB0-98C7-3E16C42A9279}">
+  <ds:schemaRefs>
+    <ds:schemaRef ds:uri="http://schemas.microsoft.com/sharepoint/v3/contenttype/forms"/>
+  </ds:schemaRefs>
+</ds:datastoreItem>
+</file>
+
+<file path=customXml/itemProps3.xml><?xml version="1.0" encoding="utf-8"?>
 <ds:datastoreItem xmlns:ds="http://schemas.openxmlformats.org/officeDocument/2006/customXml" ds:itemID="{55A9DFF3-FE6B-4FE2-8D15-2FE31A40A5BA}">
   <ds:schemaRefs>
     <ds:schemaRef ds:uri="http://schemas.openxmlformats.org/officeDocument/2006/bibliography"/>
   </ds:schemaRefs>
 </ds:datastoreItem>
-</file>
-
-<file path=customXml/itemProps3.xml><?xml version="1.0" encoding="utf-8"?>
-<ds:datastoreItem xmlns:ds="http://schemas.openxmlformats.org/officeDocument/2006/customXml" ds:itemID="{156B0418-D7D4-4AB0-98C7-3E16C42A9279}">
-  <ds:schemaRefs>
-    <ds:schemaRef ds:uri="http://schemas.microsoft.com/sharepoint/v3/contenttype/forms"/>
-  </ds:schemaRefs>
-</ds:datastoreItem>
 </file>
</xml_diff>